<commit_message>
update camera-ready version after fixing all the spelling and grammatical errors
</commit_message>
<xml_diff>
--- a/paper-amia-summit-2018/Response to Reviews.docx
+++ b/paper-amia-summit-2018/Response to Reviews.docx
@@ -169,7 +169,27 @@
           <w:szCs w:val="24"/>
           <w:highlight w:val="white"/>
         </w:rPr>
-        <w:t>The first point in the “Discussion” section focused on the comparison between deep learning methods and probabilistic methods. In particular, this point explained the advantages of RNN over HMM or MC.</w:t>
+        <w:t>The first point in the “Discussion” section explained the advantages of RNN o</w:t>
+      </w:r>
+      <w:r>
+        <w:rPr>
+          <w:rFonts w:eastAsia="Times New Roman" w:cs="Times New Roman"/>
+          <w:color w:val="212121"/>
+          <w:sz w:val="24"/>
+          <w:szCs w:val="24"/>
+          <w:highlight w:val="white"/>
+        </w:rPr>
+        <w:t>ver probabilistic models</w:t>
+      </w:r>
+      <w:r>
+        <w:rPr>
+          <w:rFonts w:eastAsia="Times New Roman" w:cs="Times New Roman"/>
+          <w:color w:val="212121"/>
+          <w:sz w:val="24"/>
+          <w:szCs w:val="24"/>
+          <w:highlight w:val="white"/>
+        </w:rPr>
+        <w:t>.</w:t>
       </w:r>
     </w:p>
     <w:p>
@@ -255,7 +275,27 @@
           <w:szCs w:val="24"/>
           <w:highlight w:val="white"/>
         </w:rPr>
-        <w:t>Modified the “Results” section to use the full name of PPC code.</w:t>
+        <w:t xml:space="preserve">Modified the “Results” section to </w:t>
+      </w:r>
+      <w:r>
+        <w:rPr>
+          <w:rFonts w:eastAsia="Times New Roman" w:cs="Times New Roman"/>
+          <w:color w:val="212121"/>
+          <w:sz w:val="24"/>
+          <w:szCs w:val="24"/>
+          <w:highlight w:val="white"/>
+        </w:rPr>
+        <w:t>resolve the problem of the abbreviation “PPC”</w:t>
+      </w:r>
+      <w:r>
+        <w:rPr>
+          <w:rFonts w:eastAsia="Times New Roman" w:cs="Times New Roman"/>
+          <w:color w:val="212121"/>
+          <w:sz w:val="24"/>
+          <w:szCs w:val="24"/>
+          <w:highlight w:val="white"/>
+        </w:rPr>
+        <w:t>.</w:t>
       </w:r>
     </w:p>
     <w:p>
@@ -325,7 +365,67 @@
           <w:szCs w:val="24"/>
           <w:shd w:fill="FFFFFF" w:val="clear"/>
         </w:rPr>
-        <w:t>The MYSCOPE is an adaptation of an existing MI code scheme (codebook), the Motivational Interviewing Sequential Code for Observing Process Exchanges (SCOPE)[1].  The original SCOPE was adapted to include culturally relevant examples of CT and CML specific to black adolescents with obesity and caregivers; examples of CT and CML for the pertinent target behaviors (weight loss, healthy nutritional changes, increased physical activity); and new codes for provider communication behaviors that had not been included in existing coding schemes (e.g., emphasizing autonomy, eliciting feedback). The result of this work was the Minority Youth Sequential Coding for Observing Process Exchanges (MY-SCOPE). Usually, wordToVec is utilized for text data where each sample is the sequence of words. However, this study represents each sample as the sequence of MYSCOPE code.</w:t>
+        <w:t>The MYSCOPE is an adaptation of an existing MI code scheme (codebook), the Motivational Interviewing Sequential Code for Observing Process Exchanges (SCOPE)[1].  The original SCOPE was adapted to include culturally relevant examples of C</w:t>
+      </w:r>
+      <w:r>
+        <w:rPr>
+          <w:rFonts w:cs="Segoe UI"/>
+          <w:color w:val="212121"/>
+          <w:sz w:val="24"/>
+          <w:szCs w:val="24"/>
+          <w:shd w:fill="FFFFFF" w:val="clear"/>
+        </w:rPr>
+        <w:t>H</w:t>
+      </w:r>
+      <w:r>
+        <w:rPr>
+          <w:rFonts w:cs="Segoe UI"/>
+          <w:color w:val="212121"/>
+          <w:sz w:val="24"/>
+          <w:szCs w:val="24"/>
+          <w:shd w:fill="FFFFFF" w:val="clear"/>
+        </w:rPr>
+        <w:t>T and CML specific to black adolescents with obesity and caregivers; examples of C</w:t>
+      </w:r>
+      <w:r>
+        <w:rPr>
+          <w:rFonts w:cs="Segoe UI"/>
+          <w:color w:val="212121"/>
+          <w:sz w:val="24"/>
+          <w:szCs w:val="24"/>
+          <w:shd w:fill="FFFFFF" w:val="clear"/>
+        </w:rPr>
+        <w:t>H</w:t>
+      </w:r>
+      <w:r>
+        <w:rPr>
+          <w:rFonts w:cs="Segoe UI"/>
+          <w:color w:val="212121"/>
+          <w:sz w:val="24"/>
+          <w:szCs w:val="24"/>
+          <w:shd w:fill="FFFFFF" w:val="clear"/>
+        </w:rPr>
+        <w:t xml:space="preserve">T and CML for the pertinent target behaviors (weight loss, healthy nutritional changes, increased physical activity); and new codes for provider communication behaviors that had not been included in existing coding schemes (e.g., emphasizing autonomy, eliciting feedback). The result of this work was the Minority Youth Sequential Coding for Observing Process Exchanges (MY-SCOPE). Usually, wordToVec is utilized for text data where each sample is the sequence of words. </w:t>
+      </w:r>
+      <w:r>
+        <w:rPr>
+          <w:rFonts w:cs="Segoe UI"/>
+          <w:color w:val="212121"/>
+          <w:sz w:val="24"/>
+          <w:szCs w:val="24"/>
+          <w:shd w:fill="FFFFFF" w:val="clear"/>
+        </w:rPr>
+        <w:t>T</w:t>
+      </w:r>
+      <w:r>
+        <w:rPr>
+          <w:rFonts w:cs="Segoe UI"/>
+          <w:color w:val="212121"/>
+          <w:sz w:val="24"/>
+          <w:szCs w:val="24"/>
+          <w:shd w:fill="FFFFFF" w:val="clear"/>
+        </w:rPr>
+        <w:t>his study represents each sample as the sequence of MYSCOPE code.</w:t>
       </w:r>
     </w:p>
     <w:p>

</xml_diff>